<commit_message>
Updated Task indication list
</commit_message>
<xml_diff>
--- a/Task Indication List.docx
+++ b/Task Indication List.docx
@@ -29,8 +29,6 @@
         </w:rPr>
         <w:t>: Car Wash</w:t>
       </w:r>
-      <w:bookmarkStart w:id="0" w:name="_GoBack"/>
-      <w:bookmarkEnd w:id="0"/>
     </w:p>
     <w:tbl>
       <w:tblPr>
@@ -39,13 +37,13 @@
         <w:tblLook w:val="04A0" w:firstRow="1" w:lastRow="0" w:firstColumn="1" w:lastColumn="0" w:noHBand="0" w:noVBand="1"/>
       </w:tblPr>
       <w:tblGrid>
-        <w:gridCol w:w="4508"/>
-        <w:gridCol w:w="4508"/>
+        <w:gridCol w:w="4673"/>
+        <w:gridCol w:w="4343"/>
       </w:tblGrid>
       <w:tr>
         <w:tc>
           <w:tcPr>
-            <w:tcW w:w="4508" w:type="dxa"/>
+            <w:tcW w:w="4673" w:type="dxa"/>
           </w:tcPr>
           <w:p>
             <w:pPr>
@@ -70,7 +68,7 @@
         </w:tc>
         <w:tc>
           <w:tcPr>
-            <w:tcW w:w="4508" w:type="dxa"/>
+            <w:tcW w:w="4343" w:type="dxa"/>
             <w:tcBorders>
               <w:bottom w:val="single" w:sz="4" w:space="0" w:color="auto"/>
             </w:tcBorders>
@@ -100,7 +98,7 @@
       <w:tr>
         <w:tc>
           <w:tcPr>
-            <w:tcW w:w="4508" w:type="dxa"/>
+            <w:tcW w:w="4673" w:type="dxa"/>
           </w:tcPr>
           <w:p>
             <w:pPr>
@@ -122,7 +120,7 @@
         </w:tc>
         <w:tc>
           <w:tcPr>
-            <w:tcW w:w="4508" w:type="dxa"/>
+            <w:tcW w:w="4343" w:type="dxa"/>
             <w:tcBorders>
               <w:bottom w:val="nil"/>
             </w:tcBorders>
@@ -143,7 +141,7 @@
       <w:tr>
         <w:tc>
           <w:tcPr>
-            <w:tcW w:w="4508" w:type="dxa"/>
+            <w:tcW w:w="4673" w:type="dxa"/>
           </w:tcPr>
           <w:p>
             <w:pPr>
@@ -165,7 +163,7 @@
         </w:tc>
         <w:tc>
           <w:tcPr>
-            <w:tcW w:w="4508" w:type="dxa"/>
+            <w:tcW w:w="4343" w:type="dxa"/>
             <w:tcBorders>
               <w:top w:val="nil"/>
               <w:bottom w:val="nil"/>
@@ -185,7 +183,7 @@
       <w:tr>
         <w:tc>
           <w:tcPr>
-            <w:tcW w:w="4508" w:type="dxa"/>
+            <w:tcW w:w="4673" w:type="dxa"/>
           </w:tcPr>
           <w:p>
             <w:pPr>
@@ -207,7 +205,7 @@
         </w:tc>
         <w:tc>
           <w:tcPr>
-            <w:tcW w:w="4508" w:type="dxa"/>
+            <w:tcW w:w="4343" w:type="dxa"/>
             <w:tcBorders>
               <w:top w:val="nil"/>
               <w:bottom w:val="nil"/>
@@ -228,25 +226,7 @@
                 <w:sz w:val="24"/>
                 <w:szCs w:val="24"/>
               </w:rPr>
-              <w:t xml:space="preserve">212368849 </w:t>
-            </w:r>
-            <w:proofErr w:type="spellStart"/>
-            <w:r>
-              <w:rPr>
-                <w:rFonts w:ascii="Arial" w:hAnsi="Arial" w:cs="Arial"/>
-                <w:sz w:val="24"/>
-                <w:szCs w:val="24"/>
-              </w:rPr>
-              <w:t>Levuno</w:t>
-            </w:r>
-            <w:proofErr w:type="spellEnd"/>
-            <w:r>
-              <w:rPr>
-                <w:rFonts w:ascii="Arial" w:hAnsi="Arial" w:cs="Arial"/>
-                <w:sz w:val="24"/>
-                <w:szCs w:val="24"/>
-              </w:rPr>
-              <w:t xml:space="preserve"> L</w:t>
+              <w:t>212368849 Levuno L</w:t>
             </w:r>
           </w:p>
         </w:tc>
@@ -254,29 +234,29 @@
       <w:tr>
         <w:tc>
           <w:tcPr>
-            <w:tcW w:w="4508" w:type="dxa"/>
-          </w:tcPr>
-          <w:p>
-            <w:pPr>
-              <w:rPr>
-                <w:rFonts w:ascii="Arial" w:hAnsi="Arial" w:cs="Arial"/>
-                <w:sz w:val="24"/>
-                <w:szCs w:val="24"/>
-              </w:rPr>
-            </w:pPr>
-            <w:r>
-              <w:rPr>
-                <w:rFonts w:ascii="Arial" w:hAnsi="Arial" w:cs="Arial"/>
-                <w:sz w:val="24"/>
-                <w:szCs w:val="24"/>
-              </w:rPr>
-              <w:t>View Available Job</w:t>
-            </w:r>
-          </w:p>
-        </w:tc>
-        <w:tc>
-          <w:tcPr>
-            <w:tcW w:w="4508" w:type="dxa"/>
+            <w:tcW w:w="4673" w:type="dxa"/>
+          </w:tcPr>
+          <w:p>
+            <w:pPr>
+              <w:rPr>
+                <w:rFonts w:ascii="Arial" w:hAnsi="Arial" w:cs="Arial"/>
+                <w:sz w:val="24"/>
+                <w:szCs w:val="24"/>
+              </w:rPr>
+            </w:pPr>
+            <w:r>
+              <w:rPr>
+                <w:rFonts w:ascii="Arial" w:hAnsi="Arial" w:cs="Arial"/>
+                <w:sz w:val="24"/>
+                <w:szCs w:val="24"/>
+              </w:rPr>
+              <w:t>Add Vehicle</w:t>
+            </w:r>
+          </w:p>
+        </w:tc>
+        <w:tc>
+          <w:tcPr>
+            <w:tcW w:w="4343" w:type="dxa"/>
             <w:tcBorders>
               <w:top w:val="nil"/>
               <w:bottom w:val="nil"/>
@@ -297,29 +277,349 @@
       <w:tr>
         <w:tc>
           <w:tcPr>
-            <w:tcW w:w="4508" w:type="dxa"/>
-          </w:tcPr>
-          <w:p>
-            <w:pPr>
-              <w:rPr>
-                <w:rFonts w:ascii="Arial" w:hAnsi="Arial" w:cs="Arial"/>
-                <w:sz w:val="24"/>
-                <w:szCs w:val="24"/>
-              </w:rPr>
-            </w:pPr>
-            <w:r>
-              <w:rPr>
-                <w:rFonts w:ascii="Arial" w:hAnsi="Arial" w:cs="Arial"/>
-                <w:sz w:val="24"/>
-                <w:szCs w:val="24"/>
-              </w:rPr>
-              <w:t>Add Vehicle</w:t>
-            </w:r>
-          </w:p>
-        </w:tc>
-        <w:tc>
-          <w:tcPr>
-            <w:tcW w:w="4508" w:type="dxa"/>
+            <w:tcW w:w="4673" w:type="dxa"/>
+          </w:tcPr>
+          <w:p>
+            <w:pPr>
+              <w:rPr>
+                <w:rFonts w:ascii="Arial" w:hAnsi="Arial" w:cs="Arial"/>
+                <w:sz w:val="24"/>
+                <w:szCs w:val="24"/>
+              </w:rPr>
+            </w:pPr>
+            <w:r>
+              <w:rPr>
+                <w:rFonts w:ascii="Arial" w:hAnsi="Arial" w:cs="Arial"/>
+                <w:sz w:val="24"/>
+                <w:szCs w:val="24"/>
+              </w:rPr>
+              <w:t>Register</w:t>
+            </w:r>
+          </w:p>
+        </w:tc>
+        <w:tc>
+          <w:tcPr>
+            <w:tcW w:w="4343" w:type="dxa"/>
+            <w:tcBorders>
+              <w:top w:val="single" w:sz="4" w:space="0" w:color="auto"/>
+              <w:bottom w:val="nil"/>
+            </w:tcBorders>
+          </w:tcPr>
+          <w:p>
+            <w:pPr>
+              <w:jc w:val="center"/>
+              <w:rPr>
+                <w:rFonts w:ascii="Arial" w:hAnsi="Arial" w:cs="Arial"/>
+                <w:b/>
+                <w:sz w:val="24"/>
+                <w:szCs w:val="24"/>
+              </w:rPr>
+            </w:pPr>
+          </w:p>
+        </w:tc>
+      </w:tr>
+      <w:tr>
+        <w:tc>
+          <w:tcPr>
+            <w:tcW w:w="4673" w:type="dxa"/>
+          </w:tcPr>
+          <w:p>
+            <w:pPr>
+              <w:rPr>
+                <w:rFonts w:ascii="Arial" w:hAnsi="Arial" w:cs="Arial"/>
+                <w:sz w:val="24"/>
+                <w:szCs w:val="24"/>
+              </w:rPr>
+            </w:pPr>
+            <w:r>
+              <w:rPr>
+                <w:rFonts w:ascii="Arial" w:hAnsi="Arial" w:cs="Arial"/>
+                <w:sz w:val="24"/>
+                <w:szCs w:val="24"/>
+              </w:rPr>
+              <w:t>Make Booking</w:t>
+            </w:r>
+          </w:p>
+        </w:tc>
+        <w:tc>
+          <w:tcPr>
+            <w:tcW w:w="4343" w:type="dxa"/>
+            <w:tcBorders>
+              <w:top w:val="nil"/>
+              <w:bottom w:val="nil"/>
+            </w:tcBorders>
+          </w:tcPr>
+          <w:p>
+            <w:pPr>
+              <w:jc w:val="center"/>
+              <w:rPr>
+                <w:rFonts w:ascii="Arial" w:hAnsi="Arial" w:cs="Arial"/>
+                <w:b/>
+                <w:sz w:val="24"/>
+                <w:szCs w:val="24"/>
+              </w:rPr>
+            </w:pPr>
+          </w:p>
+        </w:tc>
+      </w:tr>
+      <w:tr>
+        <w:tc>
+          <w:tcPr>
+            <w:tcW w:w="4673" w:type="dxa"/>
+          </w:tcPr>
+          <w:p>
+            <w:pPr>
+              <w:rPr>
+                <w:rFonts w:ascii="Arial" w:hAnsi="Arial" w:cs="Arial"/>
+                <w:sz w:val="24"/>
+                <w:szCs w:val="24"/>
+              </w:rPr>
+            </w:pPr>
+            <w:r>
+              <w:rPr>
+                <w:rFonts w:ascii="Arial" w:hAnsi="Arial" w:cs="Arial"/>
+                <w:sz w:val="24"/>
+                <w:szCs w:val="24"/>
+              </w:rPr>
+              <w:t>Check Vehicle</w:t>
+            </w:r>
+          </w:p>
+        </w:tc>
+        <w:tc>
+          <w:tcPr>
+            <w:tcW w:w="4343" w:type="dxa"/>
+            <w:tcBorders>
+              <w:top w:val="nil"/>
+              <w:bottom w:val="nil"/>
+            </w:tcBorders>
+          </w:tcPr>
+          <w:p>
+            <w:pPr>
+              <w:jc w:val="center"/>
+              <w:rPr>
+                <w:rFonts w:ascii="Arial" w:hAnsi="Arial" w:cs="Arial"/>
+                <w:sz w:val="24"/>
+                <w:szCs w:val="24"/>
+              </w:rPr>
+            </w:pPr>
+            <w:r>
+              <w:rPr>
+                <w:rFonts w:ascii="Arial" w:hAnsi="Arial" w:cs="Arial"/>
+                <w:sz w:val="24"/>
+                <w:szCs w:val="24"/>
+              </w:rPr>
+              <w:t>216530322 Potgieter ME</w:t>
+            </w:r>
+          </w:p>
+        </w:tc>
+      </w:tr>
+      <w:tr>
+        <w:tc>
+          <w:tcPr>
+            <w:tcW w:w="4673" w:type="dxa"/>
+          </w:tcPr>
+          <w:p>
+            <w:pPr>
+              <w:rPr>
+                <w:rFonts w:ascii="Arial" w:hAnsi="Arial" w:cs="Arial"/>
+                <w:sz w:val="24"/>
+                <w:szCs w:val="24"/>
+              </w:rPr>
+            </w:pPr>
+            <w:r>
+              <w:rPr>
+                <w:rFonts w:ascii="Arial" w:hAnsi="Arial" w:cs="Arial"/>
+                <w:sz w:val="24"/>
+                <w:szCs w:val="24"/>
+              </w:rPr>
+              <w:t>Make Invoice</w:t>
+            </w:r>
+          </w:p>
+        </w:tc>
+        <w:tc>
+          <w:tcPr>
+            <w:tcW w:w="4343" w:type="dxa"/>
+            <w:tcBorders>
+              <w:top w:val="nil"/>
+              <w:bottom w:val="nil"/>
+            </w:tcBorders>
+          </w:tcPr>
+          <w:p>
+            <w:pPr>
+              <w:jc w:val="center"/>
+              <w:rPr>
+                <w:rFonts w:ascii="Arial" w:hAnsi="Arial" w:cs="Arial"/>
+                <w:b/>
+                <w:sz w:val="24"/>
+                <w:szCs w:val="24"/>
+              </w:rPr>
+            </w:pPr>
+          </w:p>
+        </w:tc>
+      </w:tr>
+      <w:tr>
+        <w:tc>
+          <w:tcPr>
+            <w:tcW w:w="4673" w:type="dxa"/>
+          </w:tcPr>
+          <w:p>
+            <w:pPr>
+              <w:rPr>
+                <w:rFonts w:ascii="Arial" w:hAnsi="Arial" w:cs="Arial"/>
+                <w:sz w:val="24"/>
+                <w:szCs w:val="24"/>
+              </w:rPr>
+            </w:pPr>
+            <w:r>
+              <w:rPr>
+                <w:rFonts w:ascii="Arial" w:hAnsi="Arial" w:cs="Arial"/>
+                <w:sz w:val="24"/>
+                <w:szCs w:val="24"/>
+              </w:rPr>
+              <w:t>View Comment</w:t>
+            </w:r>
+          </w:p>
+        </w:tc>
+        <w:tc>
+          <w:tcPr>
+            <w:tcW w:w="4343" w:type="dxa"/>
+            <w:tcBorders>
+              <w:top w:val="single" w:sz="4" w:space="0" w:color="auto"/>
+              <w:bottom w:val="nil"/>
+            </w:tcBorders>
+          </w:tcPr>
+          <w:p>
+            <w:pPr>
+              <w:jc w:val="center"/>
+              <w:rPr>
+                <w:rFonts w:ascii="Arial" w:hAnsi="Arial" w:cs="Arial"/>
+                <w:sz w:val="24"/>
+                <w:szCs w:val="24"/>
+              </w:rPr>
+            </w:pPr>
+          </w:p>
+        </w:tc>
+      </w:tr>
+      <w:tr>
+        <w:tc>
+          <w:tcPr>
+            <w:tcW w:w="4673" w:type="dxa"/>
+          </w:tcPr>
+          <w:p>
+            <w:pPr>
+              <w:rPr>
+                <w:rFonts w:ascii="Arial" w:hAnsi="Arial" w:cs="Arial"/>
+                <w:sz w:val="24"/>
+                <w:szCs w:val="24"/>
+              </w:rPr>
+            </w:pPr>
+            <w:r>
+              <w:rPr>
+                <w:rFonts w:ascii="Arial" w:hAnsi="Arial" w:cs="Arial"/>
+                <w:sz w:val="24"/>
+                <w:szCs w:val="24"/>
+              </w:rPr>
+              <w:t>Add Service</w:t>
+            </w:r>
+          </w:p>
+        </w:tc>
+        <w:tc>
+          <w:tcPr>
+            <w:tcW w:w="4343" w:type="dxa"/>
+            <w:tcBorders>
+              <w:top w:val="nil"/>
+              <w:bottom w:val="nil"/>
+            </w:tcBorders>
+          </w:tcPr>
+          <w:p>
+            <w:pPr>
+              <w:jc w:val="center"/>
+              <w:rPr>
+                <w:rFonts w:ascii="Arial" w:hAnsi="Arial" w:cs="Arial"/>
+                <w:b/>
+                <w:sz w:val="24"/>
+                <w:szCs w:val="24"/>
+              </w:rPr>
+            </w:pPr>
+            <w:r>
+              <w:rPr>
+                <w:rFonts w:ascii="Arial" w:hAnsi="Arial" w:cs="Arial"/>
+                <w:sz w:val="24"/>
+                <w:szCs w:val="24"/>
+              </w:rPr>
+              <w:t>215180239 Legodi NP</w:t>
+            </w:r>
+          </w:p>
+        </w:tc>
+      </w:tr>
+      <w:tr>
+        <w:tc>
+          <w:tcPr>
+            <w:tcW w:w="4673" w:type="dxa"/>
+          </w:tcPr>
+          <w:p>
+            <w:pPr>
+              <w:rPr>
+                <w:rFonts w:ascii="Arial" w:hAnsi="Arial" w:cs="Arial"/>
+                <w:sz w:val="24"/>
+                <w:szCs w:val="24"/>
+              </w:rPr>
+            </w:pPr>
+            <w:r>
+              <w:rPr>
+                <w:rFonts w:ascii="Arial" w:hAnsi="Arial" w:cs="Arial"/>
+                <w:sz w:val="24"/>
+                <w:szCs w:val="24"/>
+              </w:rPr>
+              <w:t>Update Service</w:t>
+            </w:r>
+          </w:p>
+        </w:tc>
+        <w:tc>
+          <w:tcPr>
+            <w:tcW w:w="4343" w:type="dxa"/>
+            <w:tcBorders>
+              <w:top w:val="nil"/>
+              <w:bottom w:val="nil"/>
+            </w:tcBorders>
+          </w:tcPr>
+          <w:p>
+            <w:pPr>
+              <w:rPr>
+                <w:rFonts w:ascii="Arial" w:hAnsi="Arial" w:cs="Arial"/>
+                <w:sz w:val="24"/>
+                <w:szCs w:val="24"/>
+              </w:rPr>
+            </w:pPr>
+          </w:p>
+        </w:tc>
+      </w:tr>
+      <w:tr>
+        <w:tc>
+          <w:tcPr>
+            <w:tcW w:w="4673" w:type="dxa"/>
+          </w:tcPr>
+          <w:p>
+            <w:pPr>
+              <w:rPr>
+                <w:rFonts w:ascii="Arial" w:hAnsi="Arial" w:cs="Arial"/>
+                <w:sz w:val="24"/>
+                <w:szCs w:val="24"/>
+              </w:rPr>
+            </w:pPr>
+            <w:r>
+              <w:rPr>
+                <w:rFonts w:ascii="Arial" w:hAnsi="Arial" w:cs="Arial"/>
+                <w:sz w:val="24"/>
+                <w:szCs w:val="24"/>
+              </w:rPr>
+              <w:t>View Report</w:t>
+            </w:r>
+          </w:p>
+        </w:tc>
+        <w:tc>
+          <w:tcPr>
+            <w:tcW w:w="4343" w:type="dxa"/>
             <w:tcBorders>
               <w:top w:val="nil"/>
               <w:bottom w:val="single" w:sz="4" w:space="0" w:color="auto"/>
@@ -340,32 +640,32 @@
       <w:tr>
         <w:tc>
           <w:tcPr>
-            <w:tcW w:w="4508" w:type="dxa"/>
-          </w:tcPr>
-          <w:p>
-            <w:pPr>
-              <w:rPr>
-                <w:rFonts w:ascii="Arial" w:hAnsi="Arial" w:cs="Arial"/>
-                <w:sz w:val="24"/>
-                <w:szCs w:val="24"/>
-              </w:rPr>
-            </w:pPr>
-            <w:r>
-              <w:rPr>
-                <w:rFonts w:ascii="Arial" w:hAnsi="Arial" w:cs="Arial"/>
-                <w:sz w:val="24"/>
-                <w:szCs w:val="24"/>
-              </w:rPr>
-              <w:t>Register</w:t>
-            </w:r>
-          </w:p>
-        </w:tc>
-        <w:tc>
-          <w:tcPr>
-            <w:tcW w:w="4508" w:type="dxa"/>
+            <w:tcW w:w="4673" w:type="dxa"/>
+          </w:tcPr>
+          <w:p>
+            <w:pPr>
+              <w:rPr>
+                <w:rFonts w:ascii="Arial" w:hAnsi="Arial" w:cs="Arial"/>
+                <w:sz w:val="24"/>
+                <w:szCs w:val="24"/>
+              </w:rPr>
+            </w:pPr>
+            <w:r>
+              <w:rPr>
+                <w:rFonts w:ascii="Arial" w:hAnsi="Arial" w:cs="Arial"/>
+                <w:sz w:val="24"/>
+                <w:szCs w:val="24"/>
+              </w:rPr>
+              <w:t>View Available Job</w:t>
+            </w:r>
+          </w:p>
+        </w:tc>
+        <w:tc>
+          <w:tcPr>
+            <w:tcW w:w="4343" w:type="dxa"/>
+            <w:vMerge w:val="restart"/>
             <w:tcBorders>
-              <w:top w:val="single" w:sz="4" w:space="0" w:color="auto"/>
-              <w:bottom w:val="nil"/>
+              <w:top w:val="nil"/>
             </w:tcBorders>
           </w:tcPr>
           <w:p>
@@ -373,51 +673,66 @@
               <w:jc w:val="center"/>
               <w:rPr>
                 <w:rFonts w:ascii="Arial" w:hAnsi="Arial" w:cs="Arial"/>
-                <w:b/>
-                <w:sz w:val="24"/>
-                <w:szCs w:val="24"/>
-              </w:rPr>
-            </w:pPr>
+                <w:sz w:val="24"/>
+                <w:szCs w:val="24"/>
+              </w:rPr>
+            </w:pPr>
+          </w:p>
+          <w:p>
+            <w:pPr>
+              <w:jc w:val="center"/>
+              <w:rPr>
+                <w:rFonts w:ascii="Arial" w:hAnsi="Arial" w:cs="Arial"/>
+                <w:sz w:val="24"/>
+                <w:szCs w:val="24"/>
+              </w:rPr>
+            </w:pPr>
+            <w:bookmarkStart w:id="0" w:name="_GoBack"/>
+            <w:bookmarkEnd w:id="0"/>
+            <w:r>
+              <w:rPr>
+                <w:rFonts w:ascii="Arial" w:hAnsi="Arial" w:cs="Arial"/>
+                <w:sz w:val="24"/>
+                <w:szCs w:val="24"/>
+              </w:rPr>
+              <w:t xml:space="preserve">215017028 Mahlangu PT </w:t>
+            </w:r>
           </w:p>
         </w:tc>
       </w:tr>
       <w:tr>
         <w:tc>
           <w:tcPr>
-            <w:tcW w:w="4508" w:type="dxa"/>
-          </w:tcPr>
-          <w:p>
-            <w:pPr>
-              <w:rPr>
-                <w:rFonts w:ascii="Arial" w:hAnsi="Arial" w:cs="Arial"/>
-                <w:sz w:val="24"/>
-                <w:szCs w:val="24"/>
-              </w:rPr>
-            </w:pPr>
-            <w:r>
-              <w:rPr>
-                <w:rFonts w:ascii="Arial" w:hAnsi="Arial" w:cs="Arial"/>
-                <w:sz w:val="24"/>
-                <w:szCs w:val="24"/>
-              </w:rPr>
-              <w:t>Make Booking</w:t>
-            </w:r>
-          </w:p>
-        </w:tc>
-        <w:tc>
-          <w:tcPr>
-            <w:tcW w:w="4508" w:type="dxa"/>
-            <w:tcBorders>
-              <w:top w:val="nil"/>
-              <w:bottom w:val="nil"/>
-            </w:tcBorders>
+            <w:tcW w:w="4673" w:type="dxa"/>
+          </w:tcPr>
+          <w:p>
+            <w:pPr>
+              <w:rPr>
+                <w:rFonts w:ascii="Arial" w:hAnsi="Arial" w:cs="Arial"/>
+                <w:sz w:val="24"/>
+                <w:szCs w:val="24"/>
+              </w:rPr>
+            </w:pPr>
+            <w:r>
+              <w:rPr>
+                <w:rFonts w:ascii="Arial" w:hAnsi="Arial" w:cs="Arial"/>
+                <w:sz w:val="24"/>
+                <w:szCs w:val="24"/>
+              </w:rPr>
+              <w:t>View Employee</w:t>
+            </w:r>
+          </w:p>
+        </w:tc>
+        <w:tc>
+          <w:tcPr>
+            <w:tcW w:w="4343" w:type="dxa"/>
+            <w:vMerge/>
           </w:tcPr>
           <w:p>
             <w:pPr>
               <w:jc w:val="center"/>
               <w:rPr>
                 <w:rFonts w:ascii="Arial" w:hAnsi="Arial" w:cs="Arial"/>
-                <w:b/>
                 <w:sz w:val="24"/>
                 <w:szCs w:val="24"/>
               </w:rPr>
@@ -428,390 +743,37 @@
       <w:tr>
         <w:tc>
           <w:tcPr>
-            <w:tcW w:w="4508" w:type="dxa"/>
-          </w:tcPr>
-          <w:p>
-            <w:pPr>
-              <w:rPr>
-                <w:rFonts w:ascii="Arial" w:hAnsi="Arial" w:cs="Arial"/>
-                <w:sz w:val="24"/>
-                <w:szCs w:val="24"/>
-              </w:rPr>
-            </w:pPr>
-            <w:r>
-              <w:rPr>
-                <w:rFonts w:ascii="Arial" w:hAnsi="Arial" w:cs="Arial"/>
-                <w:sz w:val="24"/>
-                <w:szCs w:val="24"/>
-              </w:rPr>
-              <w:t>Check Vehicle</w:t>
-            </w:r>
-          </w:p>
-        </w:tc>
-        <w:tc>
-          <w:tcPr>
-            <w:tcW w:w="4508" w:type="dxa"/>
+            <w:tcW w:w="4673" w:type="dxa"/>
+          </w:tcPr>
+          <w:p>
+            <w:pPr>
+              <w:rPr>
+                <w:rFonts w:ascii="Arial" w:hAnsi="Arial" w:cs="Arial"/>
+                <w:sz w:val="24"/>
+                <w:szCs w:val="24"/>
+              </w:rPr>
+            </w:pPr>
+            <w:r>
+              <w:rPr>
+                <w:rFonts w:ascii="Arial" w:hAnsi="Arial" w:cs="Arial"/>
+                <w:sz w:val="24"/>
+                <w:szCs w:val="24"/>
+              </w:rPr>
+              <w:t>Assign Job</w:t>
+            </w:r>
+          </w:p>
+        </w:tc>
+        <w:tc>
+          <w:tcPr>
+            <w:tcW w:w="4343" w:type="dxa"/>
+            <w:vMerge/>
             <w:tcBorders>
-              <w:top w:val="nil"/>
-              <w:bottom w:val="nil"/>
-            </w:tcBorders>
-          </w:tcPr>
-          <w:p>
-            <w:pPr>
-              <w:jc w:val="center"/>
-              <w:rPr>
-                <w:rFonts w:ascii="Arial" w:hAnsi="Arial" w:cs="Arial"/>
-                <w:sz w:val="24"/>
-                <w:szCs w:val="24"/>
-              </w:rPr>
-            </w:pPr>
-            <w:r>
-              <w:rPr>
-                <w:rFonts w:ascii="Arial" w:hAnsi="Arial" w:cs="Arial"/>
-                <w:sz w:val="24"/>
-                <w:szCs w:val="24"/>
-              </w:rPr>
-              <w:t xml:space="preserve">216530322 </w:t>
-            </w:r>
-            <w:proofErr w:type="spellStart"/>
-            <w:r>
-              <w:rPr>
-                <w:rFonts w:ascii="Arial" w:hAnsi="Arial" w:cs="Arial"/>
-                <w:sz w:val="24"/>
-                <w:szCs w:val="24"/>
-              </w:rPr>
-              <w:t>Potgieter</w:t>
-            </w:r>
-            <w:proofErr w:type="spellEnd"/>
-            <w:r>
-              <w:rPr>
-                <w:rFonts w:ascii="Arial" w:hAnsi="Arial" w:cs="Arial"/>
-                <w:sz w:val="24"/>
-                <w:szCs w:val="24"/>
-              </w:rPr>
-              <w:t xml:space="preserve"> ME</w:t>
-            </w:r>
-          </w:p>
-        </w:tc>
-      </w:tr>
-      <w:tr>
-        <w:tc>
-          <w:tcPr>
-            <w:tcW w:w="4508" w:type="dxa"/>
-          </w:tcPr>
-          <w:p>
-            <w:pPr>
-              <w:rPr>
-                <w:rFonts w:ascii="Arial" w:hAnsi="Arial" w:cs="Arial"/>
-                <w:sz w:val="24"/>
-                <w:szCs w:val="24"/>
-              </w:rPr>
-            </w:pPr>
-            <w:r>
-              <w:rPr>
-                <w:rFonts w:ascii="Arial" w:hAnsi="Arial" w:cs="Arial"/>
-                <w:sz w:val="24"/>
-                <w:szCs w:val="24"/>
-              </w:rPr>
-              <w:t>Make Invoice</w:t>
-            </w:r>
-          </w:p>
-        </w:tc>
-        <w:tc>
-          <w:tcPr>
-            <w:tcW w:w="4508" w:type="dxa"/>
-            <w:tcBorders>
-              <w:top w:val="nil"/>
-              <w:bottom w:val="nil"/>
-            </w:tcBorders>
-          </w:tcPr>
-          <w:p>
-            <w:pPr>
-              <w:jc w:val="center"/>
-              <w:rPr>
-                <w:rFonts w:ascii="Arial" w:hAnsi="Arial" w:cs="Arial"/>
-                <w:b/>
-                <w:sz w:val="24"/>
-                <w:szCs w:val="24"/>
-              </w:rPr>
-            </w:pPr>
-          </w:p>
-        </w:tc>
-      </w:tr>
-      <w:tr>
-        <w:tc>
-          <w:tcPr>
-            <w:tcW w:w="4508" w:type="dxa"/>
-          </w:tcPr>
-          <w:p>
-            <w:pPr>
-              <w:rPr>
-                <w:rFonts w:ascii="Arial" w:hAnsi="Arial" w:cs="Arial"/>
-                <w:sz w:val="24"/>
-                <w:szCs w:val="24"/>
-              </w:rPr>
-            </w:pPr>
-            <w:r>
-              <w:rPr>
-                <w:rFonts w:ascii="Arial" w:hAnsi="Arial" w:cs="Arial"/>
-                <w:sz w:val="24"/>
-                <w:szCs w:val="24"/>
-              </w:rPr>
-              <w:t>Assign Job</w:t>
-            </w:r>
-          </w:p>
-        </w:tc>
-        <w:tc>
-          <w:tcPr>
-            <w:tcW w:w="4508" w:type="dxa"/>
-            <w:tcBorders>
-              <w:top w:val="nil"/>
               <w:bottom w:val="single" w:sz="4" w:space="0" w:color="auto"/>
             </w:tcBorders>
           </w:tcPr>
           <w:p>
             <w:pPr>
               <w:jc w:val="center"/>
-              <w:rPr>
-                <w:rFonts w:ascii="Arial" w:hAnsi="Arial" w:cs="Arial"/>
-                <w:b/>
-                <w:sz w:val="24"/>
-                <w:szCs w:val="24"/>
-              </w:rPr>
-            </w:pPr>
-          </w:p>
-        </w:tc>
-      </w:tr>
-      <w:tr>
-        <w:tc>
-          <w:tcPr>
-            <w:tcW w:w="4508" w:type="dxa"/>
-          </w:tcPr>
-          <w:p>
-            <w:pPr>
-              <w:rPr>
-                <w:rFonts w:ascii="Arial" w:hAnsi="Arial" w:cs="Arial"/>
-                <w:sz w:val="24"/>
-                <w:szCs w:val="24"/>
-              </w:rPr>
-            </w:pPr>
-            <w:r>
-              <w:rPr>
-                <w:rFonts w:ascii="Arial" w:hAnsi="Arial" w:cs="Arial"/>
-                <w:sz w:val="24"/>
-                <w:szCs w:val="24"/>
-              </w:rPr>
-              <w:t>View Employee</w:t>
-            </w:r>
-          </w:p>
-        </w:tc>
-        <w:tc>
-          <w:tcPr>
-            <w:tcW w:w="4508" w:type="dxa"/>
-            <w:tcBorders>
-              <w:top w:val="single" w:sz="4" w:space="0" w:color="auto"/>
-              <w:bottom w:val="nil"/>
-            </w:tcBorders>
-          </w:tcPr>
-          <w:p>
-            <w:pPr>
-              <w:jc w:val="center"/>
-              <w:rPr>
-                <w:rFonts w:ascii="Arial" w:hAnsi="Arial" w:cs="Arial"/>
-                <w:sz w:val="24"/>
-                <w:szCs w:val="24"/>
-              </w:rPr>
-            </w:pPr>
-          </w:p>
-        </w:tc>
-      </w:tr>
-      <w:tr>
-        <w:tc>
-          <w:tcPr>
-            <w:tcW w:w="4508" w:type="dxa"/>
-          </w:tcPr>
-          <w:p>
-            <w:pPr>
-              <w:rPr>
-                <w:rFonts w:ascii="Arial" w:hAnsi="Arial" w:cs="Arial"/>
-                <w:sz w:val="24"/>
-                <w:szCs w:val="24"/>
-              </w:rPr>
-            </w:pPr>
-            <w:r>
-              <w:rPr>
-                <w:rFonts w:ascii="Arial" w:hAnsi="Arial" w:cs="Arial"/>
-                <w:sz w:val="24"/>
-                <w:szCs w:val="24"/>
-              </w:rPr>
-              <w:t>View Comment</w:t>
-            </w:r>
-          </w:p>
-        </w:tc>
-        <w:tc>
-          <w:tcPr>
-            <w:tcW w:w="4508" w:type="dxa"/>
-            <w:tcBorders>
-              <w:top w:val="nil"/>
-              <w:bottom w:val="nil"/>
-            </w:tcBorders>
-          </w:tcPr>
-          <w:p>
-            <w:pPr>
-              <w:jc w:val="center"/>
-              <w:rPr>
-                <w:rFonts w:ascii="Arial" w:hAnsi="Arial" w:cs="Arial"/>
-                <w:sz w:val="24"/>
-                <w:szCs w:val="24"/>
-              </w:rPr>
-            </w:pPr>
-          </w:p>
-        </w:tc>
-      </w:tr>
-      <w:tr>
-        <w:tc>
-          <w:tcPr>
-            <w:tcW w:w="4508" w:type="dxa"/>
-          </w:tcPr>
-          <w:p>
-            <w:pPr>
-              <w:rPr>
-                <w:rFonts w:ascii="Arial" w:hAnsi="Arial" w:cs="Arial"/>
-                <w:sz w:val="24"/>
-                <w:szCs w:val="24"/>
-              </w:rPr>
-            </w:pPr>
-            <w:r>
-              <w:rPr>
-                <w:rFonts w:ascii="Arial" w:hAnsi="Arial" w:cs="Arial"/>
-                <w:sz w:val="24"/>
-                <w:szCs w:val="24"/>
-              </w:rPr>
-              <w:t>Add Service</w:t>
-            </w:r>
-          </w:p>
-        </w:tc>
-        <w:tc>
-          <w:tcPr>
-            <w:tcW w:w="4508" w:type="dxa"/>
-            <w:tcBorders>
-              <w:top w:val="nil"/>
-              <w:bottom w:val="nil"/>
-            </w:tcBorders>
-          </w:tcPr>
-          <w:p>
-            <w:pPr>
-              <w:jc w:val="center"/>
-              <w:rPr>
-                <w:rFonts w:ascii="Arial" w:hAnsi="Arial" w:cs="Arial"/>
-                <w:sz w:val="24"/>
-                <w:szCs w:val="24"/>
-              </w:rPr>
-            </w:pPr>
-            <w:r>
-              <w:rPr>
-                <w:rFonts w:ascii="Arial" w:hAnsi="Arial" w:cs="Arial"/>
-                <w:sz w:val="24"/>
-                <w:szCs w:val="24"/>
-              </w:rPr>
-              <w:t xml:space="preserve">215180239 </w:t>
-            </w:r>
-            <w:proofErr w:type="spellStart"/>
-            <w:r>
-              <w:rPr>
-                <w:rFonts w:ascii="Arial" w:hAnsi="Arial" w:cs="Arial"/>
-                <w:sz w:val="24"/>
-                <w:szCs w:val="24"/>
-              </w:rPr>
-              <w:t>Legodi</w:t>
-            </w:r>
-            <w:proofErr w:type="spellEnd"/>
-            <w:r>
-              <w:rPr>
-                <w:rFonts w:ascii="Arial" w:hAnsi="Arial" w:cs="Arial"/>
-                <w:sz w:val="24"/>
-                <w:szCs w:val="24"/>
-              </w:rPr>
-              <w:t xml:space="preserve"> NP</w:t>
-            </w:r>
-          </w:p>
-        </w:tc>
-      </w:tr>
-      <w:tr>
-        <w:tc>
-          <w:tcPr>
-            <w:tcW w:w="4508" w:type="dxa"/>
-          </w:tcPr>
-          <w:p>
-            <w:pPr>
-              <w:rPr>
-                <w:rFonts w:ascii="Arial" w:hAnsi="Arial" w:cs="Arial"/>
-                <w:sz w:val="24"/>
-                <w:szCs w:val="24"/>
-              </w:rPr>
-            </w:pPr>
-            <w:r>
-              <w:rPr>
-                <w:rFonts w:ascii="Arial" w:hAnsi="Arial" w:cs="Arial"/>
-                <w:sz w:val="24"/>
-                <w:szCs w:val="24"/>
-              </w:rPr>
-              <w:t>Update Service</w:t>
-            </w:r>
-          </w:p>
-        </w:tc>
-        <w:tc>
-          <w:tcPr>
-            <w:tcW w:w="4508" w:type="dxa"/>
-            <w:tcBorders>
-              <w:top w:val="nil"/>
-              <w:bottom w:val="nil"/>
-            </w:tcBorders>
-          </w:tcPr>
-          <w:p>
-            <w:pPr>
-              <w:rPr>
-                <w:rFonts w:ascii="Arial" w:hAnsi="Arial" w:cs="Arial"/>
-                <w:sz w:val="24"/>
-                <w:szCs w:val="24"/>
-              </w:rPr>
-            </w:pPr>
-          </w:p>
-        </w:tc>
-      </w:tr>
-      <w:tr>
-        <w:tc>
-          <w:tcPr>
-            <w:tcW w:w="4508" w:type="dxa"/>
-          </w:tcPr>
-          <w:p>
-            <w:pPr>
-              <w:rPr>
-                <w:rFonts w:ascii="Arial" w:hAnsi="Arial" w:cs="Arial"/>
-                <w:sz w:val="24"/>
-                <w:szCs w:val="24"/>
-              </w:rPr>
-            </w:pPr>
-            <w:r>
-              <w:rPr>
-                <w:rFonts w:ascii="Arial" w:hAnsi="Arial" w:cs="Arial"/>
-                <w:sz w:val="24"/>
-                <w:szCs w:val="24"/>
-              </w:rPr>
-              <w:t>View Report</w:t>
-            </w:r>
-          </w:p>
-        </w:tc>
-        <w:tc>
-          <w:tcPr>
-            <w:tcW w:w="4508" w:type="dxa"/>
-            <w:tcBorders>
-              <w:top w:val="nil"/>
-              <w:bottom w:val="single" w:sz="4" w:space="0" w:color="auto"/>
-            </w:tcBorders>
-          </w:tcPr>
-          <w:p>
-            <w:pPr>
               <w:rPr>
                 <w:rFonts w:ascii="Arial" w:hAnsi="Arial" w:cs="Arial"/>
                 <w:sz w:val="24"/>

</xml_diff>